<commit_message>
Major changes before PhD applicaitons
</commit_message>
<xml_diff>
--- a/docs/Matt Cooper CV.docx
+++ b/docs/Matt Cooper CV.docx
@@ -4,14 +4,20 @@
   <w:body>
     <w:p>
       <w:pPr>
+        <w:tabs>
+          <w:tab w:val="center" w:pos="5040"/>
+          <w:tab w:val="left" w:pos="6700"/>
+        </w:tabs>
         <w:jc w:val="center"/>
         <w:rPr>
-          <w:sz w:val="20"/>
-          <w:szCs w:val="22"/>
-        </w:rPr>
-      </w:pPr>
-      <w:r>
-        <w:rPr>
+          <w:b/>
+          <w:sz w:val="20"/>
+          <w:szCs w:val="22"/>
+        </w:rPr>
+      </w:pPr>
+      <w:r>
+        <w:rPr>
+          <w:b/>
           <w:sz w:val="20"/>
           <w:szCs w:val="22"/>
         </w:rPr>
@@ -20,46 +26,35 @@
     </w:p>
     <w:p>
       <w:pPr>
+        <w:tabs>
+          <w:tab w:val="center" w:pos="5040"/>
+          <w:tab w:val="left" w:pos="6700"/>
+        </w:tabs>
         <w:jc w:val="center"/>
         <w:rPr>
-          <w:rStyle w:val="Hyperlink"/>
-        </w:rPr>
-      </w:pPr>
-      <w:hyperlink r:id="rId8" w:history="1">
-        <w:r>
-          <w:rPr>
-            <w:rStyle w:val="Hyperlink"/>
-            <w:sz w:val="20"/>
-            <w:szCs w:val="22"/>
-          </w:rPr>
-          <w:t>MattCoop@live.unc.edu</w:t>
-        </w:r>
-      </w:hyperlink>
-    </w:p>
-    <w:p>
-      <w:pPr>
-        <w:jc w:val="center"/>
-        <w:rPr>
-          <w:sz w:val="20"/>
-          <w:szCs w:val="22"/>
-        </w:rPr>
-      </w:pPr>
-      <w:r>
-        <w:rPr>
-          <w:sz w:val="20"/>
-          <w:szCs w:val="22"/>
-        </w:rPr>
-        <w:t>www.theresalwaysmoretolearn.blogspot.com</w:t>
-      </w:r>
-    </w:p>
-    <w:p>
-      <w:pPr>
-        <w:jc w:val="center"/>
-        <w:rPr>
-          <w:sz w:val="20"/>
-          <w:szCs w:val="22"/>
-        </w:rPr>
-      </w:pPr>
+          <w:b/>
+          <w:sz w:val="20"/>
+          <w:szCs w:val="22"/>
+        </w:rPr>
+      </w:pPr>
+      <w:proofErr w:type="spellStart"/>
+      <w:proofErr w:type="gramStart"/>
+      <w:r>
+        <w:rPr>
+          <w:sz w:val="20"/>
+          <w:szCs w:val="22"/>
+        </w:rPr>
+        <w:t>mcooper.github.io</w:t>
+      </w:r>
+      <w:proofErr w:type="spellEnd"/>
+      <w:proofErr w:type="gramEnd"/>
+      <w:r>
+        <w:rPr>
+          <w:sz w:val="20"/>
+          <w:szCs w:val="22"/>
+        </w:rPr>
+        <w:t xml:space="preserve"> / Mw.coop.r@gmail.com / </w:t>
+      </w:r>
       <w:r>
         <w:rPr>
           <w:sz w:val="20"/>
@@ -297,6 +292,13 @@
           <w:sz w:val="20"/>
           <w:szCs w:val="22"/>
         </w:rPr>
+        <w:t xml:space="preserve">public health, </w:t>
+      </w:r>
+      <w:r>
+        <w:rPr>
+          <w:sz w:val="20"/>
+          <w:szCs w:val="22"/>
+        </w:rPr>
         <w:t xml:space="preserve">statistical analysis and R, </w:t>
       </w:r>
       <w:r>
@@ -352,56 +354,7 @@
           <w:sz w:val="20"/>
           <w:szCs w:val="22"/>
         </w:rPr>
-        <w:t>Worked as</w:t>
-      </w:r>
-      <w:r>
-        <w:rPr>
-          <w:sz w:val="20"/>
-          <w:szCs w:val="22"/>
-        </w:rPr>
-        <w:t xml:space="preserve"> Research Assistantship </w:t>
-      </w:r>
-      <w:r>
-        <w:rPr>
-          <w:sz w:val="20"/>
-          <w:szCs w:val="22"/>
-        </w:rPr>
-        <w:t xml:space="preserve">using ArcGIS, R, Python, Excel and Access to manage data behind </w:t>
-      </w:r>
-      <w:r>
-        <w:rPr>
-          <w:sz w:val="20"/>
-          <w:szCs w:val="22"/>
-        </w:rPr>
-        <w:t>social-ecological</w:t>
-      </w:r>
-      <w:r>
-        <w:rPr>
-          <w:sz w:val="20"/>
-          <w:szCs w:val="22"/>
-        </w:rPr>
-        <w:t xml:space="preserve"> policy evaluation</w:t>
-      </w:r>
-      <w:r>
-        <w:rPr>
-          <w:sz w:val="20"/>
-          <w:szCs w:val="22"/>
-        </w:rPr>
-        <w:t xml:space="preserve"> study in Tanzania,</w:t>
-      </w:r>
-      <w:r>
-        <w:rPr>
-          <w:sz w:val="20"/>
-          <w:szCs w:val="22"/>
-        </w:rPr>
-        <w:t xml:space="preserve"> the largest of its kind</w:t>
-      </w:r>
-      <w:r>
-        <w:rPr>
-          <w:sz w:val="20"/>
-          <w:szCs w:val="22"/>
-        </w:rPr>
-        <w:t>.</w:t>
+        <w:t>Independently conducted fieldwork in southern Mali, including household surveys and biodiversity surveys across three villages.</w:t>
       </w:r>
     </w:p>
     <w:p>
@@ -421,7 +374,70 @@
           <w:sz w:val="20"/>
           <w:szCs w:val="22"/>
         </w:rPr>
-        <w:t>Worked for two semesters as a Teaching Assistant for Introductory GIS courses</w:t>
+        <w:t>Worked as</w:t>
+      </w:r>
+      <w:r>
+        <w:rPr>
+          <w:sz w:val="20"/>
+          <w:szCs w:val="22"/>
+        </w:rPr>
+        <w:t xml:space="preserve"> a Research Assistant</w:t>
+      </w:r>
+      <w:r>
+        <w:rPr>
+          <w:sz w:val="20"/>
+          <w:szCs w:val="22"/>
+        </w:rPr>
+        <w:t xml:space="preserve"> </w:t>
+      </w:r>
+      <w:r>
+        <w:rPr>
+          <w:sz w:val="20"/>
+          <w:szCs w:val="22"/>
+        </w:rPr>
+        <w:t xml:space="preserve">using ArcGIS, R, Python, Excel and Access to manage data behind </w:t>
+      </w:r>
+      <w:r>
+        <w:rPr>
+          <w:sz w:val="20"/>
+          <w:szCs w:val="22"/>
+        </w:rPr>
+        <w:t xml:space="preserve">a </w:t>
+      </w:r>
+      <w:r>
+        <w:rPr>
+          <w:sz w:val="20"/>
+          <w:szCs w:val="22"/>
+        </w:rPr>
+        <w:t>social-ecological</w:t>
+      </w:r>
+      <w:r>
+        <w:rPr>
+          <w:sz w:val="20"/>
+          <w:szCs w:val="22"/>
+        </w:rPr>
+        <w:t xml:space="preserve"> policy evaluation</w:t>
+      </w:r>
+      <w:r>
+        <w:rPr>
+          <w:sz w:val="20"/>
+          <w:szCs w:val="22"/>
+        </w:rPr>
+        <w:t xml:space="preserve"> study in Tanzania,</w:t>
+      </w:r>
+      <w:r>
+        <w:rPr>
+          <w:sz w:val="20"/>
+          <w:szCs w:val="22"/>
+        </w:rPr>
+        <w:t xml:space="preserve"> the largest of its kind</w:t>
+      </w:r>
+      <w:r>
+        <w:rPr>
+          <w:sz w:val="20"/>
+          <w:szCs w:val="22"/>
+        </w:rPr>
+        <w:t>.</w:t>
       </w:r>
     </w:p>
     <w:p>
@@ -441,42 +457,34 @@
           <w:sz w:val="20"/>
           <w:szCs w:val="22"/>
         </w:rPr>
-        <w:t xml:space="preserve">Awarded </w:t>
-      </w:r>
-      <w:r>
-        <w:rPr>
-          <w:sz w:val="20"/>
-          <w:szCs w:val="22"/>
-        </w:rPr>
-        <w:t xml:space="preserve">Pre-Doctoral Grant by the West African Research Association to </w:t>
-      </w:r>
-      <w:r>
-        <w:rPr>
-          <w:sz w:val="20"/>
-          <w:szCs w:val="22"/>
-        </w:rPr>
-        <w:t xml:space="preserve">independently </w:t>
-      </w:r>
-      <w:r>
-        <w:rPr>
-          <w:sz w:val="20"/>
-          <w:szCs w:val="22"/>
-        </w:rPr>
-        <w:t xml:space="preserve">conduct master's research on </w:t>
-      </w:r>
-      <w:r>
-        <w:rPr>
-          <w:sz w:val="20"/>
-          <w:szCs w:val="22"/>
-        </w:rPr>
-        <w:t>agro-ecological change</w:t>
-      </w:r>
-      <w:r>
-        <w:rPr>
-          <w:sz w:val="20"/>
-          <w:szCs w:val="22"/>
-        </w:rPr>
-        <w:t xml:space="preserve"> and childhood malnutrition in southern Mali.</w:t>
+        <w:t>Worked for two semesters as a Teaching Assistant for Introductory GIS courses</w:t>
+      </w:r>
+      <w:r>
+        <w:rPr>
+          <w:sz w:val="20"/>
+          <w:szCs w:val="22"/>
+        </w:rPr>
+        <w:t>.</w:t>
+      </w:r>
+    </w:p>
+    <w:p>
+      <w:pPr>
+        <w:pStyle w:val="ListParagraph"/>
+        <w:numPr>
+          <w:ilvl w:val="0"/>
+          <w:numId w:val="22"/>
+        </w:numPr>
+        <w:rPr>
+          <w:sz w:val="20"/>
+          <w:szCs w:val="22"/>
+        </w:rPr>
+      </w:pPr>
+      <w:r>
+        <w:rPr>
+          <w:sz w:val="20"/>
+          <w:szCs w:val="22"/>
+        </w:rPr>
+        <w:t>Coursework delayed by a semester due to family illness.</w:t>
       </w:r>
     </w:p>
     <w:p>
@@ -670,31 +678,81 @@
           <w:szCs w:val="22"/>
           <w:shd w:val="clear" w:color="auto" w:fill="FFFFFF"/>
         </w:rPr>
-        <w:t>Cooper, Matthew W. "Uses of Forestland and Motives for Conservation Among Landowners in North-Central Florida." </w:t>
-      </w:r>
+        <w:t xml:space="preserve">Cooper, Matthew W and West, Colin T. </w:t>
+      </w:r>
+      <w:r>
+        <w:rPr>
+          <w:rFonts w:eastAsia="Times New Roman" w:cs="Times New Roman"/>
+          <w:color w:val="000000"/>
+          <w:sz w:val="20"/>
+          <w:szCs w:val="22"/>
+          <w:shd w:val="clear" w:color="auto" w:fill="FFFFFF"/>
+        </w:rPr>
+        <w:t xml:space="preserve">(2016) </w:t>
+      </w:r>
+      <w:r>
+        <w:rPr>
+          <w:rFonts w:eastAsia="Times New Roman" w:cs="Times New Roman"/>
+          <w:color w:val="000000"/>
+          <w:sz w:val="20"/>
+          <w:szCs w:val="22"/>
+          <w:shd w:val="clear" w:color="auto" w:fill="FFFFFF"/>
+        </w:rPr>
+        <w:t>"</w:t>
+      </w:r>
+      <w:r>
+        <w:rPr>
+          <w:rFonts w:eastAsia="Times New Roman" w:cs="Times New Roman"/>
+          <w:color w:val="000000"/>
+          <w:sz w:val="20"/>
+          <w:szCs w:val="22"/>
+          <w:shd w:val="clear" w:color="auto" w:fill="FFFFFF"/>
+        </w:rPr>
+        <w:t xml:space="preserve">Unraveling the </w:t>
+      </w:r>
+      <w:proofErr w:type="spellStart"/>
+      <w:r>
+        <w:rPr>
+          <w:rFonts w:eastAsia="Times New Roman" w:cs="Times New Roman"/>
+          <w:color w:val="000000"/>
+          <w:sz w:val="20"/>
+          <w:szCs w:val="22"/>
+          <w:shd w:val="clear" w:color="auto" w:fill="FFFFFF"/>
+        </w:rPr>
+        <w:t>Sikasso</w:t>
+      </w:r>
+      <w:proofErr w:type="spellEnd"/>
+      <w:r>
+        <w:rPr>
+          <w:rFonts w:eastAsia="Times New Roman" w:cs="Times New Roman"/>
+          <w:color w:val="000000"/>
+          <w:sz w:val="20"/>
+          <w:szCs w:val="22"/>
+          <w:shd w:val="clear" w:color="auto" w:fill="FFFFFF"/>
+        </w:rPr>
+        <w:t xml:space="preserve"> Paradox: Agricultural Change and Malnutrition in Sikasso, Mali</w:t>
+      </w:r>
+      <w:r>
+        <w:rPr>
+          <w:rFonts w:eastAsia="Times New Roman" w:cs="Times New Roman"/>
+          <w:color w:val="000000"/>
+          <w:sz w:val="20"/>
+          <w:szCs w:val="22"/>
+          <w:shd w:val="clear" w:color="auto" w:fill="FFFFFF"/>
+        </w:rPr>
+        <w:t xml:space="preserve">."  </w:t>
+      </w:r>
+      <w:proofErr w:type="gramStart"/>
       <w:r>
         <w:rPr>
           <w:rFonts w:eastAsia="Times New Roman" w:cs="Times New Roman"/>
           <w:i/>
-          <w:iCs/>
           <w:color w:val="000000"/>
           <w:sz w:val="20"/>
           <w:szCs w:val="22"/>
           <w:shd w:val="clear" w:color="auto" w:fill="FFFFFF"/>
         </w:rPr>
-        <w:t xml:space="preserve">The </w:t>
-      </w:r>
-      <w:r>
-        <w:rPr>
-          <w:rFonts w:eastAsia="Times New Roman" w:cs="Times New Roman"/>
-          <w:i/>
-          <w:iCs/>
-          <w:color w:val="000000"/>
-          <w:sz w:val="20"/>
-          <w:szCs w:val="22"/>
-          <w:shd w:val="clear" w:color="auto" w:fill="FFFFFF"/>
-        </w:rPr>
-        <w:t>Florida Geographer</w:t>
+        <w:t>Ecology of Food and Nutrition</w:t>
       </w:r>
       <w:r>
         <w:rPr>
@@ -704,8 +762,31 @@
           <w:szCs w:val="22"/>
           <w:shd w:val="clear" w:color="auto" w:fill="FFFFFF"/>
         </w:rPr>
-        <w:t xml:space="preserve"> 42 (2011): 94-106. </w:t>
-      </w:r>
+        <w:t>.</w:t>
+      </w:r>
+      <w:proofErr w:type="gramEnd"/>
+      <w:r>
+        <w:rPr>
+          <w:rFonts w:eastAsia="Times New Roman" w:cs="Times New Roman"/>
+          <w:color w:val="000000"/>
+          <w:sz w:val="20"/>
+          <w:szCs w:val="22"/>
+          <w:shd w:val="clear" w:color="auto" w:fill="FFFFFF"/>
+        </w:rPr>
+        <w:t xml:space="preserve">  </w:t>
+      </w:r>
+      <w:proofErr w:type="gramStart"/>
+      <w:r>
+        <w:rPr>
+          <w:rFonts w:eastAsia="Times New Roman" w:cs="Times New Roman"/>
+          <w:color w:val="000000"/>
+          <w:sz w:val="20"/>
+          <w:szCs w:val="22"/>
+          <w:shd w:val="clear" w:color="auto" w:fill="FFFFFF"/>
+        </w:rPr>
+        <w:t>Manuscript in preparation.</w:t>
+      </w:r>
+      <w:proofErr w:type="gramEnd"/>
     </w:p>
     <w:p>
       <w:pPr>
@@ -752,7 +833,7 @@
           <w:szCs w:val="22"/>
           <w:shd w:val="clear" w:color="auto" w:fill="FFFFFF"/>
         </w:rPr>
-        <w:t>Cooper, Matthew W and West, Colin T. "</w:t>
+        <w:t xml:space="preserve">Cooper, Matthew W. "Uses of Forestland and Motives for Conservation </w:t>
       </w:r>
       <w:r>
         <w:rPr>
@@ -762,7 +843,7 @@
           <w:szCs w:val="22"/>
           <w:shd w:val="clear" w:color="auto" w:fill="FFFFFF"/>
         </w:rPr>
-        <w:t>Unraveling the Sikasso Paradox: Agricultural Change and Malnutrition in Sikasso, Mali</w:t>
+        <w:t>among</w:t>
       </w:r>
       <w:r>
         <w:rPr>
@@ -772,7 +853,41 @@
           <w:szCs w:val="22"/>
           <w:shd w:val="clear" w:color="auto" w:fill="FFFFFF"/>
         </w:rPr>
-        <w:t>."  Manuscript in Review</w:t>
+        <w:t xml:space="preserve"> Landowners in North-Central Florida." </w:t>
+      </w:r>
+      <w:r>
+        <w:rPr>
+          <w:rFonts w:eastAsia="Times New Roman" w:cs="Times New Roman"/>
+          <w:i/>
+          <w:iCs/>
+          <w:color w:val="000000"/>
+          <w:sz w:val="20"/>
+          <w:szCs w:val="22"/>
+          <w:shd w:val="clear" w:color="auto" w:fill="FFFFFF"/>
+        </w:rPr>
+        <w:t xml:space="preserve">The </w:t>
+      </w:r>
+      <w:r>
+        <w:rPr>
+          <w:rFonts w:eastAsia="Times New Roman" w:cs="Times New Roman"/>
+          <w:i/>
+          <w:iCs/>
+          <w:color w:val="000000"/>
+          <w:sz w:val="20"/>
+          <w:szCs w:val="22"/>
+          <w:shd w:val="clear" w:color="auto" w:fill="FFFFFF"/>
+        </w:rPr>
+        <w:t>Florida Geographer</w:t>
+      </w:r>
+      <w:r>
+        <w:rPr>
+          <w:rFonts w:eastAsia="Times New Roman" w:cs="Times New Roman"/>
+          <w:color w:val="000000"/>
+          <w:sz w:val="20"/>
+          <w:szCs w:val="22"/>
+          <w:shd w:val="clear" w:color="auto" w:fill="FFFFFF"/>
+        </w:rPr>
+        <w:t xml:space="preserve"> 42 (2011): 94-106. </w:t>
       </w:r>
     </w:p>
     <w:p>
@@ -1053,7 +1168,21 @@
           <w:sz w:val="20"/>
           <w:szCs w:val="22"/>
         </w:rPr>
-        <w:t xml:space="preserve"> Use, Water Quality, and Land Use Change.  Then presented indicator results to scientists, polic</w:t>
+        <w:t xml:space="preserve"> Use, Water Quality, and Land Use Change</w:t>
+      </w:r>
+      <w:r>
+        <w:rPr>
+          <w:sz w:val="20"/>
+          <w:szCs w:val="22"/>
+        </w:rPr>
+        <w:t>, and</w:t>
+      </w:r>
+      <w:r>
+        <w:rPr>
+          <w:sz w:val="20"/>
+          <w:szCs w:val="22"/>
+        </w:rPr>
+        <w:t xml:space="preserve"> presented indicator results to scientists, polic</w:t>
       </w:r>
       <w:r>
         <w:rPr>
@@ -1092,8 +1221,6 @@
           <w:szCs w:val="22"/>
         </w:rPr>
       </w:pPr>
-      <w:bookmarkStart w:id="0" w:name="_GoBack"/>
-      <w:bookmarkEnd w:id="0"/>
     </w:p>
     <w:p>
       <w:pPr>
@@ -1247,7 +1374,21 @@
           <w:sz w:val="20"/>
           <w:szCs w:val="22"/>
         </w:rPr>
-        <w:t>output data from FAO using GIS packages in R.</w:t>
+        <w:t xml:space="preserve">output data from FAO using </w:t>
+      </w:r>
+      <w:r>
+        <w:rPr>
+          <w:sz w:val="20"/>
+          <w:szCs w:val="22"/>
+        </w:rPr>
+        <w:t xml:space="preserve">spatial disaggregation techniques in </w:t>
+      </w:r>
+      <w:r>
+        <w:rPr>
+          <w:sz w:val="20"/>
+          <w:szCs w:val="22"/>
+        </w:rPr>
+        <w:t>R.</w:t>
       </w:r>
     </w:p>
     <w:p>
@@ -1349,7 +1490,37 @@
           <w:sz w:val="20"/>
           <w:szCs w:val="22"/>
         </w:rPr>
-        <w:t xml:space="preserve">Used statistical modeling in R </w:t>
+        <w:t xml:space="preserve">Used statistical modeling </w:t>
+      </w:r>
+      <w:r>
+        <w:rPr>
+          <w:sz w:val="20"/>
+          <w:szCs w:val="22"/>
+        </w:rPr>
+        <w:t xml:space="preserve">(Vector </w:t>
+      </w:r>
+      <w:proofErr w:type="spellStart"/>
+      <w:r>
+        <w:rPr>
+          <w:sz w:val="20"/>
+          <w:szCs w:val="22"/>
+        </w:rPr>
+        <w:t>Autoregression</w:t>
+      </w:r>
+      <w:proofErr w:type="spellEnd"/>
+      <w:r>
+        <w:rPr>
+          <w:sz w:val="20"/>
+          <w:szCs w:val="22"/>
+        </w:rPr>
+        <w:t xml:space="preserve">) </w:t>
+      </w:r>
+      <w:r>
+        <w:rPr>
+          <w:sz w:val="20"/>
+          <w:szCs w:val="22"/>
+        </w:rPr>
+        <w:t xml:space="preserve">in R </w:t>
       </w:r>
       <w:r>
         <w:rPr>
@@ -2766,18 +2937,22 @@
     <w:p>
       <w:pPr>
         <w:rPr>
-          <w:sz w:val="20"/>
-          <w:szCs w:val="22"/>
-        </w:rPr>
-      </w:pPr>
-      <w:r>
-        <w:rPr>
+          <w:i/>
+          <w:sz w:val="20"/>
+          <w:szCs w:val="22"/>
+        </w:rPr>
+      </w:pPr>
+      <w:bookmarkStart w:id="0" w:name="_GoBack"/>
+      <w:r>
+        <w:rPr>
+          <w:i/>
           <w:sz w:val="20"/>
           <w:szCs w:val="22"/>
         </w:rPr>
         <w:t>Fire Effects Monitoring Intern</w:t>
       </w:r>
     </w:p>
+    <w:bookmarkEnd w:id="0"/>
     <w:p>
       <w:pPr>
         <w:pStyle w:val="ListParagraph"/>
@@ -2944,6 +3119,22 @@
         </w:rPr>
         <w:t>Python</w:t>
       </w:r>
+      <w:r>
+        <w:rPr>
+          <w:sz w:val="20"/>
+          <w:szCs w:val="22"/>
+        </w:rPr>
+        <w:t xml:space="preserve">, including pandas and </w:t>
+      </w:r>
+      <w:proofErr w:type="spellStart"/>
+      <w:r>
+        <w:rPr>
+          <w:sz w:val="20"/>
+          <w:szCs w:val="22"/>
+        </w:rPr>
+        <w:t>numpy</w:t>
+      </w:r>
+      <w:proofErr w:type="spellEnd"/>
     </w:p>
     <w:p>
       <w:pPr>
@@ -3086,61 +3277,6 @@
           <w:szCs w:val="22"/>
         </w:rPr>
         <w:t>Git</w:t>
-      </w:r>
-      <w:proofErr w:type="spellEnd"/>
-      <w:r>
-        <w:rPr>
-          <w:sz w:val="20"/>
-          <w:szCs w:val="22"/>
-        </w:rPr>
-        <w:t xml:space="preserve"> and </w:t>
-      </w:r>
-      <w:proofErr w:type="spellStart"/>
-      <w:r>
-        <w:rPr>
-          <w:sz w:val="20"/>
-          <w:szCs w:val="22"/>
-        </w:rPr>
-        <w:t>Github</w:t>
-      </w:r>
-      <w:proofErr w:type="spellEnd"/>
-      <w:r>
-        <w:rPr>
-          <w:sz w:val="20"/>
-          <w:szCs w:val="22"/>
-        </w:rPr>
-        <w:t>;</w:t>
-      </w:r>
-      <w:r>
-        <w:rPr>
-          <w:sz w:val="20"/>
-          <w:szCs w:val="22"/>
-        </w:rPr>
-        <w:t xml:space="preserve"> </w:t>
-      </w:r>
-      <w:proofErr w:type="spellStart"/>
-      <w:r>
-        <w:rPr>
-          <w:sz w:val="20"/>
-          <w:szCs w:val="22"/>
-        </w:rPr>
-        <w:t>Sourcetree</w:t>
-      </w:r>
-      <w:proofErr w:type="spellEnd"/>
-      <w:r>
-        <w:rPr>
-          <w:sz w:val="20"/>
-          <w:szCs w:val="22"/>
-        </w:rPr>
-        <w:t xml:space="preserve"> and </w:t>
-      </w:r>
-      <w:proofErr w:type="spellStart"/>
-      <w:r>
-        <w:rPr>
-          <w:sz w:val="20"/>
-          <w:szCs w:val="22"/>
-        </w:rPr>
-        <w:t>Bitbucket</w:t>
       </w:r>
       <w:proofErr w:type="spellEnd"/>
     </w:p>
@@ -3342,7 +3478,6 @@
         </w:rPr>
         <w:tab/>
       </w:r>
-      <w:proofErr w:type="spellStart"/>
       <w:r>
         <w:rPr>
           <w:b/>
@@ -3350,9 +3485,8 @@
           <w:sz w:val="20"/>
           <w:szCs w:val="22"/>
         </w:rPr>
-        <w:t>Millenium</w:t>
-      </w:r>
-      <w:proofErr w:type="spellEnd"/>
+        <w:t>Millennium</w:t>
+      </w:r>
       <w:r>
         <w:rPr>
           <w:b/>
@@ -3405,23 +3539,7 @@
           <w:sz w:val="20"/>
           <w:szCs w:val="22"/>
         </w:rPr>
-        <w:t xml:space="preserve">Lead a project collecting hundreds of millions of tweets in English and </w:t>
-      </w:r>
-      <w:proofErr w:type="spellStart"/>
-      <w:r>
-        <w:rPr>
-          <w:sz w:val="20"/>
-          <w:szCs w:val="22"/>
-        </w:rPr>
-        <w:t>Bahasa</w:t>
-      </w:r>
-      <w:proofErr w:type="spellEnd"/>
-      <w:r>
-        <w:rPr>
-          <w:sz w:val="20"/>
-          <w:szCs w:val="22"/>
-        </w:rPr>
-        <w:t>, to gauge public sentiment on various environmental themes and target hotspots of environmental stress.</w:t>
+        <w:t>Lead a project collecting hundreds of millions of tweets in English and Bahasa, to gauge public sentiment on various environmental themes and target hotspots of environmental stress.</w:t>
       </w:r>
     </w:p>
     <w:p>
@@ -4132,11 +4250,7 @@
     </w:p>
     <w:p>
       <w:pPr>
-        <w:pStyle w:val="ListParagraph"/>
-        <w:numPr>
-          <w:ilvl w:val="0"/>
-          <w:numId w:val="8"/>
-        </w:numPr>
+        <w:ind w:left="720"/>
         <w:rPr>
           <w:sz w:val="20"/>
           <w:szCs w:val="22"/>
@@ -4218,11 +4332,7 @@
     </w:p>
     <w:p>
       <w:pPr>
-        <w:pStyle w:val="ListParagraph"/>
-        <w:numPr>
-          <w:ilvl w:val="0"/>
-          <w:numId w:val="8"/>
-        </w:numPr>
+        <w:ind w:left="720"/>
         <w:rPr>
           <w:sz w:val="20"/>
           <w:szCs w:val="22"/>
@@ -4297,11 +4407,7 @@
     </w:p>
     <w:p>
       <w:pPr>
-        <w:pStyle w:val="ListParagraph"/>
-        <w:numPr>
-          <w:ilvl w:val="0"/>
-          <w:numId w:val="8"/>
-        </w:numPr>
+        <w:ind w:left="720"/>
         <w:rPr>
           <w:sz w:val="20"/>
           <w:szCs w:val="22"/>
@@ -4375,11 +4481,7 @@
     </w:p>
     <w:p>
       <w:pPr>
-        <w:pStyle w:val="ListParagraph"/>
-        <w:numPr>
-          <w:ilvl w:val="0"/>
-          <w:numId w:val="8"/>
-        </w:numPr>
+        <w:ind w:left="720"/>
         <w:rPr>
           <w:sz w:val="20"/>
           <w:szCs w:val="22"/>
@@ -4452,11 +4554,7 @@
     </w:p>
     <w:p>
       <w:pPr>
-        <w:pStyle w:val="ListParagraph"/>
-        <w:numPr>
-          <w:ilvl w:val="0"/>
-          <w:numId w:val="8"/>
-        </w:numPr>
+        <w:ind w:left="720"/>
         <w:rPr>
           <w:sz w:val="20"/>
           <w:szCs w:val="22"/>
@@ -4533,6 +4631,592 @@
           <w:szCs w:val="22"/>
         </w:rPr>
         <w:t>08</w:t>
+      </w:r>
+    </w:p>
+    <w:p>
+      <w:pPr>
+        <w:rPr>
+          <w:sz w:val="20"/>
+          <w:szCs w:val="22"/>
+        </w:rPr>
+      </w:pPr>
+    </w:p>
+    <w:p>
+      <w:pPr>
+        <w:rPr>
+          <w:sz w:val="20"/>
+          <w:szCs w:val="22"/>
+        </w:rPr>
+      </w:pPr>
+      <w:r>
+        <w:rPr>
+          <w:b/>
+          <w:i/>
+          <w:sz w:val="20"/>
+          <w:szCs w:val="22"/>
+        </w:rPr>
+        <w:t>TEST SCORES</w:t>
+      </w:r>
+      <w:r>
+        <w:rPr>
+          <w:sz w:val="20"/>
+          <w:szCs w:val="22"/>
+        </w:rPr>
+        <w:t>:</w:t>
+      </w:r>
+    </w:p>
+    <w:p>
+      <w:pPr>
+        <w:rPr>
+          <w:b/>
+          <w:sz w:val="20"/>
+          <w:szCs w:val="22"/>
+        </w:rPr>
+      </w:pPr>
+      <w:r>
+        <w:rPr>
+          <w:b/>
+          <w:sz w:val="20"/>
+          <w:szCs w:val="22"/>
+        </w:rPr>
+        <w:tab/>
+        <w:t>Date</w:t>
+      </w:r>
+      <w:r>
+        <w:rPr>
+          <w:b/>
+          <w:sz w:val="20"/>
+          <w:szCs w:val="22"/>
+        </w:rPr>
+        <w:tab/>
+      </w:r>
+      <w:r>
+        <w:rPr>
+          <w:b/>
+          <w:sz w:val="20"/>
+          <w:szCs w:val="22"/>
+        </w:rPr>
+        <w:tab/>
+      </w:r>
+      <w:r>
+        <w:rPr>
+          <w:b/>
+          <w:sz w:val="20"/>
+          <w:szCs w:val="22"/>
+        </w:rPr>
+        <w:t>Test</w:t>
+      </w:r>
+      <w:r>
+        <w:rPr>
+          <w:b/>
+          <w:sz w:val="20"/>
+          <w:szCs w:val="22"/>
+        </w:rPr>
+        <w:tab/>
+      </w:r>
+      <w:r>
+        <w:rPr>
+          <w:b/>
+          <w:sz w:val="20"/>
+          <w:szCs w:val="22"/>
+        </w:rPr>
+        <w:tab/>
+        <w:t>Subset</w:t>
+      </w:r>
+      <w:r>
+        <w:rPr>
+          <w:b/>
+          <w:sz w:val="20"/>
+          <w:szCs w:val="22"/>
+        </w:rPr>
+        <w:tab/>
+      </w:r>
+      <w:r>
+        <w:rPr>
+          <w:b/>
+          <w:sz w:val="20"/>
+          <w:szCs w:val="22"/>
+        </w:rPr>
+        <w:tab/>
+      </w:r>
+      <w:r>
+        <w:rPr>
+          <w:b/>
+          <w:sz w:val="20"/>
+          <w:szCs w:val="22"/>
+        </w:rPr>
+        <w:tab/>
+      </w:r>
+      <w:r>
+        <w:rPr>
+          <w:b/>
+          <w:sz w:val="20"/>
+          <w:szCs w:val="22"/>
+        </w:rPr>
+        <w:t>Score</w:t>
+      </w:r>
+      <w:r>
+        <w:rPr>
+          <w:b/>
+          <w:sz w:val="20"/>
+          <w:szCs w:val="22"/>
+        </w:rPr>
+        <w:tab/>
+      </w:r>
+      <w:r>
+        <w:rPr>
+          <w:b/>
+          <w:sz w:val="20"/>
+          <w:szCs w:val="22"/>
+        </w:rPr>
+        <w:tab/>
+      </w:r>
+      <w:r>
+        <w:rPr>
+          <w:b/>
+          <w:sz w:val="20"/>
+          <w:szCs w:val="22"/>
+        </w:rPr>
+        <w:tab/>
+        <w:t>Percentile</w:t>
+      </w:r>
+    </w:p>
+    <w:p>
+      <w:pPr>
+        <w:rPr>
+          <w:sz w:val="20"/>
+          <w:szCs w:val="22"/>
+        </w:rPr>
+      </w:pPr>
+      <w:r>
+        <w:rPr>
+          <w:sz w:val="20"/>
+          <w:szCs w:val="22"/>
+        </w:rPr>
+        <w:tab/>
+        <w:t>March, 2006</w:t>
+      </w:r>
+      <w:r>
+        <w:rPr>
+          <w:sz w:val="20"/>
+          <w:szCs w:val="22"/>
+        </w:rPr>
+        <w:tab/>
+        <w:t>SAT</w:t>
+      </w:r>
+      <w:r>
+        <w:rPr>
+          <w:sz w:val="20"/>
+          <w:szCs w:val="22"/>
+        </w:rPr>
+        <w:tab/>
+      </w:r>
+      <w:r>
+        <w:rPr>
+          <w:sz w:val="20"/>
+          <w:szCs w:val="22"/>
+        </w:rPr>
+        <w:tab/>
+        <w:t>Verbal</w:t>
+      </w:r>
+      <w:r>
+        <w:rPr>
+          <w:sz w:val="20"/>
+          <w:szCs w:val="22"/>
+        </w:rPr>
+        <w:tab/>
+      </w:r>
+      <w:r>
+        <w:rPr>
+          <w:sz w:val="20"/>
+          <w:szCs w:val="22"/>
+        </w:rPr>
+        <w:tab/>
+      </w:r>
+      <w:r>
+        <w:rPr>
+          <w:sz w:val="20"/>
+          <w:szCs w:val="22"/>
+        </w:rPr>
+        <w:tab/>
+        <w:t>720</w:t>
+      </w:r>
+      <w:r>
+        <w:rPr>
+          <w:sz w:val="20"/>
+          <w:szCs w:val="22"/>
+        </w:rPr>
+        <w:tab/>
+      </w:r>
+      <w:r>
+        <w:rPr>
+          <w:sz w:val="20"/>
+          <w:szCs w:val="22"/>
+        </w:rPr>
+        <w:tab/>
+      </w:r>
+      <w:r>
+        <w:rPr>
+          <w:sz w:val="20"/>
+          <w:szCs w:val="22"/>
+        </w:rPr>
+        <w:tab/>
+        <w:t>96</w:t>
+      </w:r>
+    </w:p>
+    <w:p>
+      <w:pPr>
+        <w:rPr>
+          <w:sz w:val="20"/>
+          <w:szCs w:val="22"/>
+        </w:rPr>
+      </w:pPr>
+      <w:r>
+        <w:rPr>
+          <w:sz w:val="20"/>
+          <w:szCs w:val="22"/>
+        </w:rPr>
+        <w:tab/>
+      </w:r>
+      <w:r>
+        <w:rPr>
+          <w:sz w:val="20"/>
+          <w:szCs w:val="22"/>
+        </w:rPr>
+        <w:tab/>
+      </w:r>
+      <w:r>
+        <w:rPr>
+          <w:sz w:val="20"/>
+          <w:szCs w:val="22"/>
+        </w:rPr>
+        <w:tab/>
+      </w:r>
+      <w:r>
+        <w:rPr>
+          <w:sz w:val="20"/>
+          <w:szCs w:val="22"/>
+        </w:rPr>
+        <w:tab/>
+      </w:r>
+      <w:r>
+        <w:rPr>
+          <w:sz w:val="20"/>
+          <w:szCs w:val="22"/>
+        </w:rPr>
+        <w:tab/>
+        <w:t>Math</w:t>
+      </w:r>
+      <w:r>
+        <w:rPr>
+          <w:sz w:val="20"/>
+          <w:szCs w:val="22"/>
+        </w:rPr>
+        <w:tab/>
+      </w:r>
+      <w:r>
+        <w:rPr>
+          <w:sz w:val="20"/>
+          <w:szCs w:val="22"/>
+        </w:rPr>
+        <w:tab/>
+      </w:r>
+      <w:r>
+        <w:rPr>
+          <w:sz w:val="20"/>
+          <w:szCs w:val="22"/>
+        </w:rPr>
+        <w:tab/>
+        <w:t>740</w:t>
+      </w:r>
+      <w:r>
+        <w:rPr>
+          <w:sz w:val="20"/>
+          <w:szCs w:val="22"/>
+        </w:rPr>
+        <w:tab/>
+      </w:r>
+      <w:r>
+        <w:rPr>
+          <w:sz w:val="20"/>
+          <w:szCs w:val="22"/>
+        </w:rPr>
+        <w:tab/>
+      </w:r>
+      <w:r>
+        <w:rPr>
+          <w:sz w:val="20"/>
+          <w:szCs w:val="22"/>
+        </w:rPr>
+        <w:tab/>
+        <w:t>98</w:t>
+      </w:r>
+    </w:p>
+    <w:p>
+      <w:pPr>
+        <w:rPr>
+          <w:sz w:val="20"/>
+          <w:szCs w:val="22"/>
+        </w:rPr>
+      </w:pPr>
+      <w:r>
+        <w:rPr>
+          <w:sz w:val="20"/>
+          <w:szCs w:val="22"/>
+        </w:rPr>
+        <w:tab/>
+      </w:r>
+    </w:p>
+    <w:p>
+      <w:pPr>
+        <w:rPr>
+          <w:sz w:val="20"/>
+          <w:szCs w:val="22"/>
+        </w:rPr>
+      </w:pPr>
+      <w:r>
+        <w:rPr>
+          <w:sz w:val="20"/>
+          <w:szCs w:val="22"/>
+        </w:rPr>
+        <w:tab/>
+        <w:t>June, 2012</w:t>
+      </w:r>
+      <w:r>
+        <w:rPr>
+          <w:sz w:val="20"/>
+          <w:szCs w:val="22"/>
+        </w:rPr>
+        <w:tab/>
+        <w:t>GRE</w:t>
+      </w:r>
+      <w:r>
+        <w:rPr>
+          <w:sz w:val="20"/>
+          <w:szCs w:val="22"/>
+        </w:rPr>
+        <w:tab/>
+      </w:r>
+      <w:r>
+        <w:rPr>
+          <w:sz w:val="20"/>
+          <w:szCs w:val="22"/>
+        </w:rPr>
+        <w:tab/>
+        <w:t xml:space="preserve">Verbal </w:t>
+      </w:r>
+      <w:r>
+        <w:rPr>
+          <w:sz w:val="20"/>
+          <w:szCs w:val="22"/>
+        </w:rPr>
+        <w:tab/>
+      </w:r>
+      <w:r>
+        <w:rPr>
+          <w:sz w:val="20"/>
+          <w:szCs w:val="22"/>
+        </w:rPr>
+        <w:tab/>
+      </w:r>
+      <w:r>
+        <w:rPr>
+          <w:sz w:val="20"/>
+          <w:szCs w:val="22"/>
+        </w:rPr>
+        <w:tab/>
+        <w:t>166</w:t>
+      </w:r>
+      <w:r>
+        <w:rPr>
+          <w:sz w:val="20"/>
+          <w:szCs w:val="22"/>
+        </w:rPr>
+        <w:tab/>
+      </w:r>
+      <w:r>
+        <w:rPr>
+          <w:sz w:val="20"/>
+          <w:szCs w:val="22"/>
+        </w:rPr>
+        <w:tab/>
+      </w:r>
+      <w:r>
+        <w:rPr>
+          <w:sz w:val="20"/>
+          <w:szCs w:val="22"/>
+        </w:rPr>
+        <w:tab/>
+        <w:t>96</w:t>
+      </w:r>
+    </w:p>
+    <w:p>
+      <w:pPr>
+        <w:rPr>
+          <w:sz w:val="20"/>
+          <w:szCs w:val="22"/>
+        </w:rPr>
+      </w:pPr>
+      <w:r>
+        <w:rPr>
+          <w:sz w:val="20"/>
+          <w:szCs w:val="22"/>
+        </w:rPr>
+        <w:tab/>
+      </w:r>
+      <w:r>
+        <w:rPr>
+          <w:sz w:val="20"/>
+          <w:szCs w:val="22"/>
+        </w:rPr>
+        <w:tab/>
+      </w:r>
+      <w:r>
+        <w:rPr>
+          <w:sz w:val="20"/>
+          <w:szCs w:val="22"/>
+        </w:rPr>
+        <w:tab/>
+      </w:r>
+      <w:r>
+        <w:rPr>
+          <w:sz w:val="20"/>
+          <w:szCs w:val="22"/>
+        </w:rPr>
+        <w:tab/>
+      </w:r>
+      <w:r>
+        <w:rPr>
+          <w:sz w:val="20"/>
+          <w:szCs w:val="22"/>
+        </w:rPr>
+        <w:tab/>
+        <w:t>Quantitative</w:t>
+      </w:r>
+      <w:r>
+        <w:rPr>
+          <w:sz w:val="20"/>
+          <w:szCs w:val="22"/>
+        </w:rPr>
+        <w:tab/>
+      </w:r>
+      <w:r>
+        <w:rPr>
+          <w:sz w:val="20"/>
+          <w:szCs w:val="22"/>
+        </w:rPr>
+        <w:tab/>
+        <w:t>166</w:t>
+      </w:r>
+      <w:r>
+        <w:rPr>
+          <w:sz w:val="20"/>
+          <w:szCs w:val="22"/>
+        </w:rPr>
+        <w:tab/>
+      </w:r>
+      <w:r>
+        <w:rPr>
+          <w:sz w:val="20"/>
+          <w:szCs w:val="22"/>
+        </w:rPr>
+        <w:tab/>
+      </w:r>
+      <w:r>
+        <w:rPr>
+          <w:sz w:val="20"/>
+          <w:szCs w:val="22"/>
+        </w:rPr>
+        <w:tab/>
+        <w:t>93</w:t>
+      </w:r>
+    </w:p>
+    <w:p>
+      <w:pPr>
+        <w:rPr>
+          <w:sz w:val="20"/>
+          <w:szCs w:val="22"/>
+        </w:rPr>
+      </w:pPr>
+      <w:r>
+        <w:rPr>
+          <w:sz w:val="20"/>
+          <w:szCs w:val="22"/>
+        </w:rPr>
+        <w:tab/>
+      </w:r>
+      <w:r>
+        <w:rPr>
+          <w:sz w:val="20"/>
+          <w:szCs w:val="22"/>
+        </w:rPr>
+        <w:tab/>
+      </w:r>
+      <w:r>
+        <w:rPr>
+          <w:sz w:val="20"/>
+          <w:szCs w:val="22"/>
+        </w:rPr>
+        <w:tab/>
+      </w:r>
+      <w:r>
+        <w:rPr>
+          <w:sz w:val="20"/>
+          <w:szCs w:val="22"/>
+        </w:rPr>
+        <w:tab/>
+      </w:r>
+      <w:r>
+        <w:rPr>
+          <w:sz w:val="20"/>
+          <w:szCs w:val="22"/>
+        </w:rPr>
+        <w:tab/>
+        <w:t>Writing</w:t>
+      </w:r>
+      <w:r>
+        <w:rPr>
+          <w:sz w:val="20"/>
+          <w:szCs w:val="22"/>
+        </w:rPr>
+        <w:tab/>
+      </w:r>
+      <w:r>
+        <w:rPr>
+          <w:sz w:val="20"/>
+          <w:szCs w:val="22"/>
+        </w:rPr>
+        <w:tab/>
+      </w:r>
+      <w:r>
+        <w:rPr>
+          <w:sz w:val="20"/>
+          <w:szCs w:val="22"/>
+        </w:rPr>
+        <w:tab/>
+        <w:t>5.0</w:t>
+      </w:r>
+      <w:r>
+        <w:rPr>
+          <w:sz w:val="20"/>
+          <w:szCs w:val="22"/>
+        </w:rPr>
+        <w:tab/>
+      </w:r>
+      <w:r>
+        <w:rPr>
+          <w:sz w:val="20"/>
+          <w:szCs w:val="22"/>
+        </w:rPr>
+        <w:tab/>
+      </w:r>
+      <w:r>
+        <w:rPr>
+          <w:sz w:val="20"/>
+          <w:szCs w:val="22"/>
+        </w:rPr>
+        <w:tab/>
+        <w:t>93</w:t>
       </w:r>
     </w:p>
     <w:sectPr>
@@ -6958,6 +7642,119 @@
     </w:lvl>
   </w:abstractNum>
   <w:abstractNum w:abstractNumId="21">
+    <w:nsid w:val="4C9F245C"/>
+    <w:multiLevelType w:val="hybridMultilevel"/>
+    <w:tmpl w:val="42123FF0"/>
+    <w:lvl w:ilvl="0" w:tplc="04090001">
+      <w:start w:val="1"/>
+      <w:numFmt w:val="bullet"/>
+      <w:lvlText w:val=""/>
+      <w:lvlJc w:val="left"/>
+      <w:pPr>
+        <w:ind w:left="720" w:hanging="360"/>
+      </w:pPr>
+      <w:rPr>
+        <w:rFonts w:ascii="Symbol" w:hAnsi="Symbol" w:hint="default"/>
+      </w:rPr>
+    </w:lvl>
+    <w:lvl w:ilvl="1" w:tplc="04090003">
+      <w:start w:val="1"/>
+      <w:numFmt w:val="bullet"/>
+      <w:lvlText w:val="o"/>
+      <w:lvlJc w:val="left"/>
+      <w:pPr>
+        <w:ind w:left="1440" w:hanging="360"/>
+      </w:pPr>
+      <w:rPr>
+        <w:rFonts w:ascii="Courier New" w:hAnsi="Courier New" w:cs="Courier New" w:hint="default"/>
+      </w:rPr>
+    </w:lvl>
+    <w:lvl w:ilvl="2" w:tplc="04090005" w:tentative="1">
+      <w:start w:val="1"/>
+      <w:numFmt w:val="bullet"/>
+      <w:lvlText w:val=""/>
+      <w:lvlJc w:val="left"/>
+      <w:pPr>
+        <w:ind w:left="2160" w:hanging="360"/>
+      </w:pPr>
+      <w:rPr>
+        <w:rFonts w:ascii="Wingdings" w:hAnsi="Wingdings" w:hint="default"/>
+      </w:rPr>
+    </w:lvl>
+    <w:lvl w:ilvl="3" w:tplc="04090001" w:tentative="1">
+      <w:start w:val="1"/>
+      <w:numFmt w:val="bullet"/>
+      <w:lvlText w:val=""/>
+      <w:lvlJc w:val="left"/>
+      <w:pPr>
+        <w:ind w:left="2880" w:hanging="360"/>
+      </w:pPr>
+      <w:rPr>
+        <w:rFonts w:ascii="Symbol" w:hAnsi="Symbol" w:hint="default"/>
+      </w:rPr>
+    </w:lvl>
+    <w:lvl w:ilvl="4" w:tplc="04090003" w:tentative="1">
+      <w:start w:val="1"/>
+      <w:numFmt w:val="bullet"/>
+      <w:lvlText w:val="o"/>
+      <w:lvlJc w:val="left"/>
+      <w:pPr>
+        <w:ind w:left="3600" w:hanging="360"/>
+      </w:pPr>
+      <w:rPr>
+        <w:rFonts w:ascii="Courier New" w:hAnsi="Courier New" w:cs="Courier New" w:hint="default"/>
+      </w:rPr>
+    </w:lvl>
+    <w:lvl w:ilvl="5" w:tplc="04090005" w:tentative="1">
+      <w:start w:val="1"/>
+      <w:numFmt w:val="bullet"/>
+      <w:lvlText w:val=""/>
+      <w:lvlJc w:val="left"/>
+      <w:pPr>
+        <w:ind w:left="4320" w:hanging="360"/>
+      </w:pPr>
+      <w:rPr>
+        <w:rFonts w:ascii="Wingdings" w:hAnsi="Wingdings" w:hint="default"/>
+      </w:rPr>
+    </w:lvl>
+    <w:lvl w:ilvl="6" w:tplc="04090001" w:tentative="1">
+      <w:start w:val="1"/>
+      <w:numFmt w:val="bullet"/>
+      <w:lvlText w:val=""/>
+      <w:lvlJc w:val="left"/>
+      <w:pPr>
+        <w:ind w:left="5040" w:hanging="360"/>
+      </w:pPr>
+      <w:rPr>
+        <w:rFonts w:ascii="Symbol" w:hAnsi="Symbol" w:hint="default"/>
+      </w:rPr>
+    </w:lvl>
+    <w:lvl w:ilvl="7" w:tplc="04090003" w:tentative="1">
+      <w:start w:val="1"/>
+      <w:numFmt w:val="bullet"/>
+      <w:lvlText w:val="o"/>
+      <w:lvlJc w:val="left"/>
+      <w:pPr>
+        <w:ind w:left="5760" w:hanging="360"/>
+      </w:pPr>
+      <w:rPr>
+        <w:rFonts w:ascii="Courier New" w:hAnsi="Courier New" w:cs="Courier New" w:hint="default"/>
+      </w:rPr>
+    </w:lvl>
+    <w:lvl w:ilvl="8" w:tplc="04090005" w:tentative="1">
+      <w:start w:val="1"/>
+      <w:numFmt w:val="bullet"/>
+      <w:lvlText w:val=""/>
+      <w:lvlJc w:val="left"/>
+      <w:pPr>
+        <w:ind w:left="6480" w:hanging="360"/>
+      </w:pPr>
+      <w:rPr>
+        <w:rFonts w:ascii="Wingdings" w:hAnsi="Wingdings" w:hint="default"/>
+      </w:rPr>
+    </w:lvl>
+  </w:abstractNum>
+  <w:abstractNum w:abstractNumId="22">
     <w:nsid w:val="4E5E437F"/>
     <w:multiLevelType w:val="hybridMultilevel"/>
     <w:tmpl w:val="233CFBC4"/>
@@ -7070,7 +7867,7 @@
       </w:rPr>
     </w:lvl>
   </w:abstractNum>
-  <w:abstractNum w:abstractNumId="22">
+  <w:abstractNum w:abstractNumId="23">
     <w:nsid w:val="55E16AB7"/>
     <w:multiLevelType w:val="hybridMultilevel"/>
     <w:tmpl w:val="547685BC"/>
@@ -7183,7 +7980,7 @@
       </w:rPr>
     </w:lvl>
   </w:abstractNum>
-  <w:abstractNum w:abstractNumId="23">
+  <w:abstractNum w:abstractNumId="24">
     <w:nsid w:val="63CF577A"/>
     <w:multiLevelType w:val="hybridMultilevel"/>
     <w:tmpl w:val="77EE5724"/>
@@ -7296,7 +8093,7 @@
       </w:rPr>
     </w:lvl>
   </w:abstractNum>
-  <w:abstractNum w:abstractNumId="24">
+  <w:abstractNum w:abstractNumId="25">
     <w:nsid w:val="67917C3D"/>
     <w:multiLevelType w:val="hybridMultilevel"/>
     <w:tmpl w:val="1132292C"/>
@@ -7409,7 +8206,7 @@
       </w:rPr>
     </w:lvl>
   </w:abstractNum>
-  <w:abstractNum w:abstractNumId="25">
+  <w:abstractNum w:abstractNumId="26">
     <w:nsid w:val="68A37E38"/>
     <w:multiLevelType w:val="hybridMultilevel"/>
     <w:tmpl w:val="03121684"/>
@@ -7522,7 +8319,7 @@
       </w:rPr>
     </w:lvl>
   </w:abstractNum>
-  <w:abstractNum w:abstractNumId="26">
+  <w:abstractNum w:abstractNumId="27">
     <w:nsid w:val="697B54B0"/>
     <w:multiLevelType w:val="hybridMultilevel"/>
     <w:tmpl w:val="60BA4BA8"/>
@@ -7635,7 +8432,7 @@
       </w:rPr>
     </w:lvl>
   </w:abstractNum>
-  <w:abstractNum w:abstractNumId="27">
+  <w:abstractNum w:abstractNumId="28">
     <w:nsid w:val="6D4A7CCB"/>
     <w:multiLevelType w:val="hybridMultilevel"/>
     <w:tmpl w:val="B2FE4CA4"/>
@@ -7748,7 +8545,7 @@
       </w:rPr>
     </w:lvl>
   </w:abstractNum>
-  <w:abstractNum w:abstractNumId="28">
+  <w:abstractNum w:abstractNumId="29">
     <w:nsid w:val="6DBA51CD"/>
     <w:multiLevelType w:val="hybridMultilevel"/>
     <w:tmpl w:val="F30E1EC2"/>
@@ -7861,7 +8658,7 @@
       </w:rPr>
     </w:lvl>
   </w:abstractNum>
-  <w:abstractNum w:abstractNumId="29">
+  <w:abstractNum w:abstractNumId="30">
     <w:nsid w:val="6F4B65CE"/>
     <w:multiLevelType w:val="hybridMultilevel"/>
     <w:tmpl w:val="CAFCA02C"/>
@@ -7974,7 +8771,7 @@
       </w:rPr>
     </w:lvl>
   </w:abstractNum>
-  <w:abstractNum w:abstractNumId="30">
+  <w:abstractNum w:abstractNumId="31">
     <w:nsid w:val="75273BBB"/>
     <w:multiLevelType w:val="hybridMultilevel"/>
     <w:tmpl w:val="68085CC6"/>
@@ -8087,7 +8884,7 @@
       </w:rPr>
     </w:lvl>
   </w:abstractNum>
-  <w:abstractNum w:abstractNumId="31">
+  <w:abstractNum w:abstractNumId="32">
     <w:nsid w:val="75E34A53"/>
     <w:multiLevelType w:val="hybridMultilevel"/>
     <w:tmpl w:val="4B5C945E"/>
@@ -8200,7 +8997,7 @@
       </w:rPr>
     </w:lvl>
   </w:abstractNum>
-  <w:abstractNum w:abstractNumId="32">
+  <w:abstractNum w:abstractNumId="33">
     <w:nsid w:val="7B194B39"/>
     <w:multiLevelType w:val="hybridMultilevel"/>
     <w:tmpl w:val="32928E9A"/>
@@ -8314,7 +9111,7 @@
     </w:lvl>
   </w:abstractNum>
   <w:num w:numId="1">
-    <w:abstractNumId w:val="27"/>
+    <w:abstractNumId w:val="28"/>
   </w:num>
   <w:num w:numId="2">
     <w:abstractNumId w:val="6"/>
@@ -8323,7 +9120,7 @@
     <w:abstractNumId w:val="15"/>
   </w:num>
   <w:num w:numId="4">
-    <w:abstractNumId w:val="22"/>
+    <w:abstractNumId w:val="23"/>
   </w:num>
   <w:num w:numId="5">
     <w:abstractNumId w:val="18"/>
@@ -8335,13 +9132,13 @@
     <w:abstractNumId w:val="10"/>
   </w:num>
   <w:num w:numId="8">
-    <w:abstractNumId w:val="31"/>
+    <w:abstractNumId w:val="32"/>
   </w:num>
   <w:num w:numId="9">
     <w:abstractNumId w:val="12"/>
   </w:num>
   <w:num w:numId="10">
-    <w:abstractNumId w:val="32"/>
+    <w:abstractNumId w:val="33"/>
   </w:num>
   <w:num w:numId="11">
     <w:abstractNumId w:val="2"/>
@@ -8350,19 +9147,19 @@
     <w:abstractNumId w:val="7"/>
   </w:num>
   <w:num w:numId="13">
-    <w:abstractNumId w:val="21"/>
+    <w:abstractNumId w:val="22"/>
   </w:num>
   <w:num w:numId="14">
     <w:abstractNumId w:val="19"/>
   </w:num>
   <w:num w:numId="15">
-    <w:abstractNumId w:val="23"/>
+    <w:abstractNumId w:val="24"/>
   </w:num>
   <w:num w:numId="16">
-    <w:abstractNumId w:val="29"/>
+    <w:abstractNumId w:val="30"/>
   </w:num>
   <w:num w:numId="17">
-    <w:abstractNumId w:val="24"/>
+    <w:abstractNumId w:val="25"/>
   </w:num>
   <w:num w:numId="18">
     <w:abstractNumId w:val="16"/>
@@ -8371,7 +9168,7 @@
     <w:abstractNumId w:val="3"/>
   </w:num>
   <w:num w:numId="20">
-    <w:abstractNumId w:val="25"/>
+    <w:abstractNumId w:val="26"/>
   </w:num>
   <w:num w:numId="21">
     <w:abstractNumId w:val="14"/>
@@ -8380,16 +9177,16 @@
     <w:abstractNumId w:val="5"/>
   </w:num>
   <w:num w:numId="23">
-    <w:abstractNumId w:val="26"/>
+    <w:abstractNumId w:val="27"/>
   </w:num>
   <w:num w:numId="24">
     <w:abstractNumId w:val="17"/>
   </w:num>
   <w:num w:numId="25">
-    <w:abstractNumId w:val="28"/>
+    <w:abstractNumId w:val="29"/>
   </w:num>
   <w:num w:numId="26">
-    <w:abstractNumId w:val="30"/>
+    <w:abstractNumId w:val="31"/>
   </w:num>
   <w:num w:numId="27">
     <w:abstractNumId w:val="13"/>
@@ -8411,6 +9208,9 @@
   </w:num>
   <w:num w:numId="33">
     <w:abstractNumId w:val="4"/>
+  </w:num>
+  <w:num w:numId="34">
+    <w:abstractNumId w:val="21"/>
   </w:num>
 </w:numbering>
 </file>
@@ -9184,7 +9984,7 @@
 </file>
 
 <file path=customXml/itemProps1.xml><?xml version="1.0" encoding="utf-8"?>
-<ds:datastoreItem xmlns:ds="http://schemas.openxmlformats.org/officeDocument/2006/customXml" ds:itemID="{EB266B4B-19B8-B44C-9A4F-0538AA3D84F3}">
+<ds:datastoreItem xmlns:ds="http://schemas.openxmlformats.org/officeDocument/2006/customXml" ds:itemID="{99043A8D-1114-F146-B278-BDEC022B6525}">
   <ds:schemaRefs>
     <ds:schemaRef ds:uri="http://schemas.openxmlformats.org/officeDocument/2006/bibliography"/>
   </ds:schemaRefs>

</xml_diff>